<commit_message>
Updated some documentation and README
</commit_message>
<xml_diff>
--- a/Documentation/LED Matrix Online Billboard.docx
+++ b/Documentation/LED Matrix Online Billboard.docx
@@ -212,6 +212,12 @@
     </w:p>
     <w:sdt>
       <w:sdtPr>
+        <w:rPr>
+          <w:rFonts w:asciiTheme="minorHAnsi" w:eastAsiaTheme="minorHAnsi" w:hAnsiTheme="minorHAnsi" w:cstheme="minorBidi"/>
+          <w:color w:val="auto"/>
+          <w:sz w:val="22"/>
+          <w:szCs w:val="22"/>
+        </w:rPr>
         <w:id w:val="-1829977779"/>
         <w:docPartObj>
           <w:docPartGallery w:val="Table of Contents"/>
@@ -220,13 +226,9 @@
       </w:sdtPr>
       <w:sdtEndPr>
         <w:rPr>
-          <w:rFonts w:asciiTheme="minorHAnsi" w:eastAsiaTheme="minorHAnsi" w:hAnsiTheme="minorHAnsi" w:cstheme="minorBidi"/>
           <w:b/>
           <w:bCs/>
           <w:noProof/>
-          <w:color w:val="auto"/>
-          <w:sz w:val="22"/>
-          <w:szCs w:val="22"/>
         </w:rPr>
       </w:sdtEndPr>
       <w:sdtContent>
@@ -2138,23 +2140,7 @@
           <w:rFonts w:ascii="Calibri" w:hAnsi="Calibri" w:cs="Calibri"/>
           <w:bCs/>
         </w:rPr>
-        <w:t>(</w:t>
-      </w:r>
-      <w:proofErr w:type="spellStart"/>
-      <w:r>
-        <w:rPr>
-          <w:rFonts w:ascii="Calibri" w:hAnsi="Calibri" w:cs="Calibri"/>
-          <w:bCs/>
-        </w:rPr>
-        <w:t>GreatScott</w:t>
-      </w:r>
-      <w:proofErr w:type="spellEnd"/>
-      <w:r>
-        <w:rPr>
-          <w:rFonts w:ascii="Calibri" w:hAnsi="Calibri" w:cs="Calibri"/>
-          <w:bCs/>
-        </w:rPr>
-        <w:t>!, 2016)</w:t>
+        <w:t>(GreatScott!, 2016)</w:t>
       </w:r>
       <w:r>
         <w:rPr>
@@ -2451,23 +2437,7 @@
           <w:rFonts w:ascii="Calibri" w:hAnsi="Calibri" w:cs="Calibri"/>
           <w:bCs/>
         </w:rPr>
-        <w:t>(</w:t>
-      </w:r>
-      <w:proofErr w:type="spellStart"/>
-      <w:r>
-        <w:rPr>
-          <w:rFonts w:ascii="Calibri" w:hAnsi="Calibri" w:cs="Calibri"/>
-          <w:bCs/>
-        </w:rPr>
-        <w:t>mjijackson</w:t>
-      </w:r>
-      <w:proofErr w:type="spellEnd"/>
-      <w:r>
-        <w:rPr>
-          <w:rFonts w:ascii="Calibri" w:hAnsi="Calibri" w:cs="Calibri"/>
-          <w:bCs/>
-        </w:rPr>
-        <w:t>, 2008)</w:t>
+        <w:t>(mjijackson, 2008)</w:t>
       </w:r>
       <w:r>
         <w:rPr>
@@ -2876,7 +2846,15 @@
         <w:rPr>
           <w:lang w:val="en-CA"/>
         </w:rPr>
-        <w:t xml:space="preserve">The first LED of the matrix Data in was connected to the Arduino’s pin 4 as this was specified when the program was implemented. The entire build process mimicked the process done by </w:t>
+        <w:t xml:space="preserve">The first LED of the matrix Data in was connected to the Arduino’s pin 4 as this was specified when the program was implemented. The entire build process </w:t>
+      </w:r>
+      <w:bookmarkStart w:id="11" w:name="_GoBack"/>
+      <w:bookmarkEnd w:id="11"/>
+      <w:r>
+        <w:rPr>
+          <w:lang w:val="en-CA"/>
+        </w:rPr>
+        <w:t xml:space="preserve">mimicked the process done by </w:t>
       </w:r>
       <w:proofErr w:type="spellStart"/>
       <w:r>
@@ -2918,6 +2896,7 @@
         <w:t>(</w:t>
       </w:r>
       <w:proofErr w:type="spellStart"/>
+      <w:proofErr w:type="gramStart"/>
       <w:r>
         <w:rPr>
           <w:rFonts w:ascii="Calibri" w:hAnsi="Calibri" w:cs="Calibri"/>
@@ -2931,13 +2910,27 @@
           <w:rFonts w:ascii="Calibri" w:hAnsi="Calibri" w:cs="Calibri"/>
           <w:bCs/>
         </w:rPr>
-        <w:t>!, 2016)</w:t>
+        <w:t>!,</w:t>
+      </w:r>
+      <w:proofErr w:type="gramEnd"/>
+      <w:r>
+        <w:rPr>
+          <w:rFonts w:ascii="Calibri" w:hAnsi="Calibri" w:cs="Calibri"/>
+          <w:bCs/>
+        </w:rPr>
+        <w:t xml:space="preserve"> 2016)</w:t>
       </w:r>
       <w:r>
         <w:rPr>
           <w:lang w:val="en-CA"/>
         </w:rPr>
         <w:fldChar w:fldCharType="end"/>
+      </w:r>
+      <w:r>
+        <w:rPr>
+          <w:lang w:val="en-CA"/>
+        </w:rPr>
+        <w:t>.</w:t>
       </w:r>
     </w:p>
     <w:p>
@@ -2963,14 +2956,14 @@
           <w:lang w:val="en-CA"/>
         </w:rPr>
       </w:pPr>
-      <w:bookmarkStart w:id="11" w:name="_Toc511662385"/>
+      <w:bookmarkStart w:id="12" w:name="_Toc511662385"/>
       <w:r>
         <w:rPr>
           <w:lang w:val="en-CA"/>
         </w:rPr>
         <w:t>Programming the Arduino</w:t>
       </w:r>
-      <w:bookmarkEnd w:id="11"/>
+      <w:bookmarkEnd w:id="12"/>
     </w:p>
     <w:p>
       <w:pPr>
@@ -2984,20 +2977,6 @@
           <w:lang w:val="en-CA"/>
         </w:rPr>
         <w:tab/>
-      </w:r>
-    </w:p>
-    <w:p>
-      <w:pPr>
-        <w:spacing w:line="480" w:lineRule="auto"/>
-        <w:rPr>
-          <w:lang w:val="en-CA"/>
-        </w:rPr>
-      </w:pPr>
-      <w:r>
-        <w:rPr>
-          <w:lang w:val="en-CA"/>
-        </w:rPr>
-        <w:tab/>
         <w:t xml:space="preserve">Programming the Arduino based on multiple iteration of designs where each problem encountered was thought to be a design flaw so it made it back to the design stage to be redone or improved as the previous implementation’s design gave insight of the issues. </w:t>
       </w:r>
       <w:r>
@@ -3047,15 +3026,33 @@
         <w:rPr>
           <w:lang w:val="en-CA"/>
         </w:rPr>
+        <w:t>NeoPixel</w:t>
+      </w:r>
+      <w:proofErr w:type="spellEnd"/>
+      <w:r>
+        <w:rPr>
+          <w:lang w:val="en-CA"/>
+        </w:rPr>
+        <w:t xml:space="preserve"> </w:t>
+      </w:r>
+      <w:r>
+        <w:rPr>
+          <w:lang w:val="en-CA"/>
+        </w:rPr>
+        <w:t>library (</w:t>
+      </w:r>
+      <w:r>
+        <w:rPr>
+          <w:lang w:val="en-CA"/>
+        </w:rPr>
+        <w:t xml:space="preserve">). The programming for this part required a lot of debugging to get the input being read </w:t>
+      </w:r>
+      <w:r>
+        <w:rPr>
+          <w:lang w:val="en-CA"/>
+        </w:rPr>
         <w:lastRenderedPageBreak/>
-        <w:t>NeoPixel</w:t>
-      </w:r>
-      <w:proofErr w:type="spellEnd"/>
-      <w:r>
-        <w:rPr>
-          <w:lang w:val="en-CA"/>
-        </w:rPr>
-        <w:t xml:space="preserve"> library(). The programming for this part required a lot of debugging to get the input being read properly by the Arduino using Serial monitor to manually test then using Python to develop a test script to test serial input as well as send as many arrays as possible to determine the processing time and amount of data that can be processed. </w:t>
+        <w:t xml:space="preserve">properly by the Arduino using Serial monitor to manually test then using Python to develop a test script to test serial input as well as send as many arrays as possible to determine the processing time and amount of data that can be processed. </w:t>
       </w:r>
     </w:p>
     <w:p>
@@ -3087,14 +3084,14 @@
           <w:lang w:val="en-CA"/>
         </w:rPr>
       </w:pPr>
-      <w:bookmarkStart w:id="12" w:name="_Toc511662386"/>
+      <w:bookmarkStart w:id="13" w:name="_Toc511662386"/>
       <w:r>
         <w:rPr>
           <w:lang w:val="en-CA"/>
         </w:rPr>
         <w:t>Programming Serial Communication between Arduino and Raspberry Pi using Python</w:t>
       </w:r>
-      <w:bookmarkEnd w:id="12"/>
+      <w:bookmarkEnd w:id="13"/>
     </w:p>
     <w:p>
       <w:pPr>
@@ -3122,19 +3119,57 @@
         <w:rPr>
           <w:lang w:val="en-CA"/>
         </w:rPr>
-        <w:t xml:space="preserve"> library to handle the back-end of the communication between the Raspberry Pi and the Arduino. A windows computer was substituted for the Raspberry Pi for </w:t>
-      </w:r>
-      <w:r>
-        <w:rPr>
-          <w:lang w:val="en-CA"/>
-        </w:rPr>
-        <w:t xml:space="preserve">debugging. The program was simply taking a simple list and converting it to fit the design specification of the Arduino. The design specified a start and end marker surrounding each element of the list in this case were integers and send them to the Arduino as a set of four(4) as this represented the needed information to start up utilize the </w:t>
+        <w:t xml:space="preserve"> library to handle the back-end of the communication between the Raspberry Pi and the Arduino.</w:t>
+      </w:r>
+      <w:r>
+        <w:rPr>
+          <w:lang w:val="en-CA"/>
+        </w:rPr>
+        <w:t xml:space="preserve"> The use of the </w:t>
       </w:r>
       <w:proofErr w:type="spellStart"/>
       <w:r>
         <w:rPr>
           <w:lang w:val="en-CA"/>
         </w:rPr>
+        <w:t>PySerial</w:t>
+      </w:r>
+      <w:proofErr w:type="spellEnd"/>
+      <w:r>
+        <w:rPr>
+          <w:lang w:val="en-CA"/>
+        </w:rPr>
+        <w:t xml:space="preserve"> library made it easier to test out the communication protocol through the ability to control what type of data being sent through to test resulting in obtaining a sample size of the constraints needed to be aware of when developing or at least the implementation’s constraints.</w:t>
+      </w:r>
+      <w:r>
+        <w:rPr>
+          <w:lang w:val="en-CA"/>
+        </w:rPr>
+        <w:t xml:space="preserve"> A windows computer was substituted for the Raspberry Pi for </w:t>
+      </w:r>
+      <w:r>
+        <w:rPr>
+          <w:lang w:val="en-CA"/>
+        </w:rPr>
+        <w:t xml:space="preserve">debugging. The program was simply taking a simple list and converting it to fit the design specification of the Arduino. The design specified a start and end marker surrounding each element of the list in this case were integers and send them to the Arduino as a set of </w:t>
+      </w:r>
+      <w:r>
+        <w:rPr>
+          <w:lang w:val="en-CA"/>
+        </w:rPr>
+        <w:t>four (</w:t>
+      </w:r>
+      <w:r>
+        <w:rPr>
+          <w:lang w:val="en-CA"/>
+        </w:rPr>
+        <w:t xml:space="preserve">4) as this represented the needed information to start up utilize the </w:t>
+      </w:r>
+      <w:proofErr w:type="spellStart"/>
+      <w:r>
+        <w:rPr>
+          <w:lang w:val="en-CA"/>
+        </w:rPr>
         <w:t>NeoPixel’s</w:t>
       </w:r>
       <w:proofErr w:type="spellEnd"/>
@@ -3142,28 +3177,36 @@
         <w:rPr>
           <w:lang w:val="en-CA"/>
         </w:rPr>
-        <w:t xml:space="preserve"> LED set function. The same principles using the test data when developing the python script to test the Arduino where required a window of 500ms to provide enough processing time for the Arduino to process 48 elements before continuing the sending process.</w:t>
+        <w:t xml:space="preserve"> LED set function. The same principles using the test data </w:t>
+      </w:r>
+      <w:r>
+        <w:rPr>
+          <w:lang w:val="en-CA"/>
+        </w:rPr>
+        <w:lastRenderedPageBreak/>
+        <w:t>when developing the python script to test the Arduino where required a window of 500ms to provide enough processing time for the Arduino to process 48 elements before continuing the sending process.</w:t>
       </w:r>
     </w:p>
     <w:p>
       <w:pPr>
         <w:pStyle w:val="Heading2"/>
+        <w:spacing w:line="480" w:lineRule="auto"/>
         <w:rPr>
           <w:lang w:val="en-CA"/>
         </w:rPr>
       </w:pPr>
-      <w:bookmarkStart w:id="13" w:name="_Toc511662387"/>
-      <w:r>
-        <w:rPr>
-          <w:lang w:val="en-CA"/>
-        </w:rPr>
-        <w:lastRenderedPageBreak/>
+      <w:bookmarkStart w:id="14" w:name="_Toc511662387"/>
+      <w:r>
+        <w:rPr>
+          <w:lang w:val="en-CA"/>
+        </w:rPr>
         <w:t>Webpage and Utilizing Serial Communication Function</w:t>
       </w:r>
-      <w:bookmarkEnd w:id="13"/>
+      <w:bookmarkEnd w:id="14"/>
     </w:p>
     <w:p>
       <w:pPr>
+        <w:spacing w:line="480" w:lineRule="auto"/>
         <w:rPr>
           <w:lang w:val="en-CA"/>
         </w:rPr>
@@ -3227,6 +3270,7 @@
     </w:p>
     <w:p>
       <w:pPr>
+        <w:spacing w:line="480" w:lineRule="auto"/>
         <w:rPr>
           <w:lang w:val="en-CA"/>
         </w:rPr>
@@ -3235,6 +3279,7 @@
     <w:p>
       <w:pPr>
         <w:pStyle w:val="Heading1"/>
+        <w:spacing w:line="480" w:lineRule="auto"/>
         <w:rPr>
           <w:lang w:val="en-CA"/>
         </w:rPr>
@@ -3248,6 +3293,7 @@
     </w:p>
     <w:p>
       <w:pPr>
+        <w:spacing w:line="480" w:lineRule="auto"/>
         <w:rPr>
           <w:lang w:val="en-CA"/>
         </w:rPr>
@@ -3257,21 +3303,79 @@
           <w:lang w:val="en-CA"/>
         </w:rPr>
         <w:tab/>
-        <w:t xml:space="preserve">The development was rushed as there was a lot of designing and testing of the multiple devices as to how they work and why they work. The exploratory phase lasted longer than expected and thus </w:t>
-      </w:r>
-      <w:bookmarkStart w:id="14" w:name="_GoBack"/>
-      <w:bookmarkEnd w:id="14"/>
+        <w:t xml:space="preserve">The development was rushed as there was a lot of designing and testing of the multiple devices as to how they work and why they work. The exploratory phase lasted longer than expected </w:t>
+      </w:r>
+      <w:r>
+        <w:rPr>
+          <w:lang w:val="en-CA"/>
+        </w:rPr>
+        <w:t xml:space="preserve">but exciting to play around with new tools. </w:t>
+      </w:r>
     </w:p>
     <w:p>
       <w:pPr>
+        <w:spacing w:line="480" w:lineRule="auto"/>
+        <w:ind w:firstLine="720"/>
         <w:rPr>
           <w:lang w:val="en-CA"/>
         </w:rPr>
       </w:pPr>
+      <w:r>
+        <w:rPr>
+          <w:lang w:val="en-CA"/>
+        </w:rPr>
+        <w:t>Outside of the development time, are the techniques used when building the matrix, is more to clean up the look of the underside of the matrix is to add a small rift where the copper rails sit so that they are more likely to stay and stay uniform across the length of the board. Additionally, cutting down on cutting wires to specification could have been done in easier by utilizing a machine to do it but concurrently no device was present of the time of the project being built.</w:t>
+      </w:r>
+    </w:p>
+    <w:p>
+      <w:pPr>
+        <w:spacing w:line="480" w:lineRule="auto"/>
+        <w:ind w:firstLine="720"/>
+        <w:rPr>
+          <w:lang w:val="en-CA"/>
+        </w:rPr>
+      </w:pPr>
+      <w:r>
+        <w:rPr>
+          <w:lang w:val="en-CA"/>
+        </w:rPr>
+        <w:t xml:space="preserve">Programming consideration is to truly use the Arduino’s capacities but the current implementation forces the Arduino to do a lot of the heavy lifting in terms of getting the information into an array then setting up the LED function to have all of its parameters satisfied instead relied on a JSON Array as all the information is sent that way instead of being broken down into singular elements and sent in one at a time through the pipeline. A solution was to use the </w:t>
+      </w:r>
+      <w:proofErr w:type="spellStart"/>
+      <w:r>
+        <w:rPr>
+          <w:lang w:val="en-CA"/>
+        </w:rPr>
+        <w:t>ArduinoJSON</w:t>
+      </w:r>
+      <w:proofErr w:type="spellEnd"/>
+      <w:r>
+        <w:rPr>
+          <w:lang w:val="en-CA"/>
+        </w:rPr>
+        <w:t xml:space="preserve"> library which can use the JSON over HTTP but I had no way to connect the Arduino to that protocol at the time. </w:t>
+      </w:r>
+    </w:p>
+    <w:p>
+      <w:pPr>
+        <w:spacing w:line="480" w:lineRule="auto"/>
+        <w:ind w:firstLine="720"/>
+        <w:rPr>
+          <w:lang w:val="en-CA"/>
+        </w:rPr>
+      </w:pPr>
+      <w:r>
+        <w:rPr>
+          <w:lang w:val="en-CA"/>
+        </w:rPr>
+        <w:lastRenderedPageBreak/>
+        <w:t>The webpage could be more uniform in its presentation, but the implementation gets the simple task of getting information from the client side and sending information over POST to the server side which is processed then sent to the Arduino achieves its design functionality. However, if the Arduino had a way to effectively get the JSON object then the webserver would instead send the JSON object retrieved from POST instead of decoding it into the singular elements to be sent to the serial protocol.</w:t>
+      </w:r>
     </w:p>
     <w:p>
       <w:pPr>
         <w:pStyle w:val="Heading1"/>
+        <w:spacing w:line="480" w:lineRule="auto"/>
         <w:rPr>
           <w:lang w:val="en-CA"/>
         </w:rPr>
@@ -3285,59 +3389,32 @@
     </w:p>
     <w:p>
       <w:pPr>
+        <w:spacing w:line="480" w:lineRule="auto"/>
         <w:rPr>
           <w:lang w:val="en-CA"/>
         </w:rPr>
       </w:pPr>
-    </w:p>
-    <w:p>
-      <w:pPr>
-        <w:rPr>
-          <w:lang w:val="en-CA"/>
-        </w:rPr>
-      </w:pPr>
-    </w:p>
-    <w:p>
-      <w:pPr>
-        <w:rPr>
-          <w:lang w:val="en-CA"/>
-        </w:rPr>
-      </w:pPr>
-    </w:p>
-    <w:p>
-      <w:pPr>
-        <w:rPr>
-          <w:lang w:val="en-CA"/>
-        </w:rPr>
-      </w:pPr>
-    </w:p>
-    <w:p>
-      <w:pPr>
-        <w:rPr>
-          <w:lang w:val="en-CA"/>
-        </w:rPr>
-      </w:pPr>
-    </w:p>
-    <w:p>
-      <w:pPr>
-        <w:rPr>
-          <w:lang w:val="en-CA"/>
-        </w:rPr>
-      </w:pPr>
-    </w:p>
-    <w:p>
-      <w:pPr>
-        <w:rPr>
-          <w:lang w:val="en-CA"/>
-        </w:rPr>
-      </w:pPr>
-    </w:p>
-    <w:p>
-      <w:pPr>
-        <w:rPr>
-          <w:lang w:val="en-CA"/>
-        </w:rPr>
-      </w:pPr>
+      <w:r>
+        <w:rPr>
+          <w:lang w:val="en-CA"/>
+        </w:rPr>
+        <w:tab/>
+        <w:t xml:space="preserve">The project was had plenty of challenges narrowing down designs and getting the materials to build the project and learning new and refining techniques to cut down time in the preparation stage such as cutting wires and stripping them to specification or at least close to. Overtime my techniques to solder effectively the more time became more refined. Overall, I am happy that the project turned out the way it is but the approach to building it should have been cleaner and more straight forward if designs were well designed in the first place.  This was my first time building something with hardware where most of my experience came from software side of interactive systems in the form of web development and testing so it was insightful and </w:t>
+      </w:r>
+      <w:proofErr w:type="gramStart"/>
+      <w:r>
+        <w:rPr>
+          <w:lang w:val="en-CA"/>
+        </w:rPr>
+        <w:t>eye opening</w:t>
+      </w:r>
+      <w:proofErr w:type="gramEnd"/>
+      <w:r>
+        <w:rPr>
+          <w:lang w:val="en-CA"/>
+        </w:rPr>
+        <w:t xml:space="preserve"> experience. </w:t>
+      </w:r>
     </w:p>
     <w:p>
       <w:pPr>
@@ -3466,21 +3543,12 @@
           <w:sz w:val="22"/>
         </w:rPr>
       </w:pPr>
-      <w:proofErr w:type="spellStart"/>
       <w:r>
         <w:rPr>
           <w:rFonts w:ascii="Calibri" w:hAnsi="Calibri" w:cs="Calibri"/>
           <w:sz w:val="22"/>
         </w:rPr>
-        <w:t>GreatScott</w:t>
-      </w:r>
-      <w:proofErr w:type="spellEnd"/>
-      <w:r>
-        <w:rPr>
-          <w:rFonts w:ascii="Calibri" w:hAnsi="Calibri" w:cs="Calibri"/>
-          <w:sz w:val="22"/>
-        </w:rPr>
-        <w:t xml:space="preserve">!. (2016). How to easily create animations for your LED matrix. Retrieved from </w:t>
+        <w:t xml:space="preserve">GreatScott!. (2016). How to easily create animations for your LED matrix. Retrieved from </w:t>
       </w:r>
       <w:hyperlink r:id="rId5" w:tgtFrame="_blank" w:history="1">
         <w:r>
@@ -3503,21 +3571,12 @@
           <w:sz w:val="22"/>
         </w:rPr>
       </w:pPr>
-      <w:proofErr w:type="spellStart"/>
       <w:r>
         <w:rPr>
           <w:rFonts w:ascii="Calibri" w:hAnsi="Calibri" w:cs="Calibri"/>
           <w:sz w:val="22"/>
         </w:rPr>
-        <w:t>mjijackson</w:t>
-      </w:r>
-      <w:proofErr w:type="spellEnd"/>
-      <w:r>
-        <w:rPr>
-          <w:rFonts w:ascii="Calibri" w:hAnsi="Calibri" w:cs="Calibri"/>
-          <w:sz w:val="22"/>
-        </w:rPr>
-        <w:t xml:space="preserve">. (2008). </w:t>
+        <w:t xml:space="preserve">mjijackson. (2008). </w:t>
       </w:r>
       <w:r>
         <w:rPr>
@@ -3526,50 +3585,14 @@
           <w:iCs/>
           <w:sz w:val="22"/>
         </w:rPr>
-        <w:t xml:space="preserve">RGB to HSL and RGB to HSV color model conversion algorithms in </w:t>
-      </w:r>
-      <w:proofErr w:type="spellStart"/>
-      <w:r>
-        <w:rPr>
-          <w:rFonts w:ascii="Calibri" w:hAnsi="Calibri" w:cs="Calibri"/>
-          <w:i/>
-          <w:iCs/>
-          <w:sz w:val="22"/>
-        </w:rPr>
-        <w:t>JavaScript&amp;nbsp</w:t>
-      </w:r>
-      <w:proofErr w:type="spellEnd"/>
-      <w:r>
-        <w:rPr>
-          <w:rFonts w:ascii="Calibri" w:hAnsi="Calibri" w:cs="Calibri"/>
-          <w:i/>
-          <w:iCs/>
-          <w:sz w:val="22"/>
-        </w:rPr>
-        <w:t>;</w:t>
+        <w:t>RGB to HSL and RGB to HSV color model conversion algorithms in JavaScript&amp;nbsp;</w:t>
       </w:r>
       <w:r>
         <w:rPr>
           <w:rFonts w:ascii="Calibri" w:hAnsi="Calibri" w:cs="Calibri"/>
           <w:sz w:val="22"/>
         </w:rPr>
-        <w:t xml:space="preserve">. </w:t>
-      </w:r>
-      <w:proofErr w:type="spellStart"/>
-      <w:r>
-        <w:rPr>
-          <w:rFonts w:ascii="Calibri" w:hAnsi="Calibri" w:cs="Calibri"/>
-          <w:sz w:val="22"/>
-        </w:rPr>
-        <w:t>Github</w:t>
-      </w:r>
-      <w:proofErr w:type="spellEnd"/>
-      <w:r>
-        <w:rPr>
-          <w:rFonts w:ascii="Calibri" w:hAnsi="Calibri" w:cs="Calibri"/>
-          <w:sz w:val="22"/>
-        </w:rPr>
-        <w:t xml:space="preserve">: Retrieved from </w:t>
+        <w:t xml:space="preserve">. Github: Retrieved from </w:t>
       </w:r>
       <w:hyperlink r:id="rId6" w:tgtFrame="_blank" w:history="1">
         <w:r>
@@ -3789,24 +3812,14 @@
       <w:r>
         <w:t xml:space="preserve">Figure </w:t>
       </w:r>
-      <w:r>
-        <w:fldChar w:fldCharType="begin"/>
-      </w:r>
-      <w:r>
-        <w:instrText xml:space="preserve"> SEQ Figure \* ARABIC </w:instrText>
-      </w:r>
-      <w:r>
-        <w:fldChar w:fldCharType="separate"/>
-      </w:r>
-      <w:r>
-        <w:rPr>
-          <w:noProof/>
-        </w:rPr>
-        <w:t>1</w:t>
-      </w:r>
-      <w:r>
-        <w:fldChar w:fldCharType="end"/>
-      </w:r>
+      <w:fldSimple w:instr=" SEQ Figure \* ARABIC ">
+        <w:r>
+          <w:rPr>
+            <w:noProof/>
+          </w:rPr>
+          <w:t>1</w:t>
+        </w:r>
+      </w:fldSimple>
       <w:r>
         <w:t xml:space="preserve"> - 100 LED circuit diagram</w:t>
       </w:r>
@@ -3883,24 +3896,14 @@
       <w:r>
         <w:t xml:space="preserve">Figure </w:t>
       </w:r>
-      <w:r>
-        <w:fldChar w:fldCharType="begin"/>
-      </w:r>
-      <w:r>
-        <w:instrText xml:space="preserve"> SEQ Figure \* ARABIC </w:instrText>
-      </w:r>
-      <w:r>
-        <w:fldChar w:fldCharType="separate"/>
-      </w:r>
-      <w:r>
-        <w:rPr>
-          <w:noProof/>
-        </w:rPr>
-        <w:t>2</w:t>
-      </w:r>
-      <w:r>
-        <w:fldChar w:fldCharType="end"/>
-      </w:r>
+      <w:fldSimple w:instr=" SEQ Figure \* ARABIC ">
+        <w:r>
+          <w:rPr>
+            <w:noProof/>
+          </w:rPr>
+          <w:t>2</w:t>
+        </w:r>
+      </w:fldSimple>
       <w:r>
         <w:t>- Mock up v1</w:t>
       </w:r>
@@ -3973,24 +3976,14 @@
       <w:r>
         <w:t xml:space="preserve">Figure </w:t>
       </w:r>
-      <w:r>
-        <w:fldChar w:fldCharType="begin"/>
-      </w:r>
-      <w:r>
-        <w:instrText xml:space="preserve"> SEQ Figure \* ARABIC </w:instrText>
-      </w:r>
-      <w:r>
-        <w:fldChar w:fldCharType="separate"/>
-      </w:r>
-      <w:r>
-        <w:rPr>
-          <w:noProof/>
-        </w:rPr>
-        <w:t>3</w:t>
-      </w:r>
-      <w:r>
-        <w:fldChar w:fldCharType="end"/>
-      </w:r>
+      <w:fldSimple w:instr=" SEQ Figure \* ARABIC ">
+        <w:r>
+          <w:rPr>
+            <w:noProof/>
+          </w:rPr>
+          <w:t>3</w:t>
+        </w:r>
+      </w:fldSimple>
       <w:bookmarkEnd w:id="19"/>
       <w:r>
         <w:t>- Mock up v2</w:t>
@@ -10575,24 +10568,14 @@
       <w:r>
         <w:t xml:space="preserve">Figure </w:t>
       </w:r>
-      <w:r>
-        <w:fldChar w:fldCharType="begin"/>
-      </w:r>
-      <w:r>
-        <w:instrText xml:space="preserve"> SEQ Figure \* ARABIC </w:instrText>
-      </w:r>
-      <w:r>
-        <w:fldChar w:fldCharType="separate"/>
-      </w:r>
-      <w:r>
-        <w:rPr>
-          <w:noProof/>
-        </w:rPr>
-        <w:t>4</w:t>
-      </w:r>
-      <w:r>
-        <w:fldChar w:fldCharType="end"/>
-      </w:r>
+      <w:fldSimple w:instr=" SEQ Figure \* ARABIC ">
+        <w:r>
+          <w:rPr>
+            <w:noProof/>
+          </w:rPr>
+          <w:t>4</w:t>
+        </w:r>
+      </w:fldSimple>
       <w:r>
         <w:t xml:space="preserve"> - FSM Arduino</w:t>
       </w:r>
@@ -10668,24 +10651,14 @@
       <w:r>
         <w:t xml:space="preserve">Figure </w:t>
       </w:r>
-      <w:r>
-        <w:fldChar w:fldCharType="begin"/>
-      </w:r>
-      <w:r>
-        <w:instrText xml:space="preserve"> SEQ Figure \* ARABIC </w:instrText>
-      </w:r>
-      <w:r>
-        <w:fldChar w:fldCharType="separate"/>
-      </w:r>
-      <w:r>
-        <w:rPr>
-          <w:noProof/>
-        </w:rPr>
-        <w:t>5</w:t>
-      </w:r>
-      <w:r>
-        <w:fldChar w:fldCharType="end"/>
-      </w:r>
+      <w:fldSimple w:instr=" SEQ Figure \* ARABIC ">
+        <w:r>
+          <w:rPr>
+            <w:noProof/>
+          </w:rPr>
+          <w:t>5</w:t>
+        </w:r>
+      </w:fldSimple>
       <w:bookmarkEnd w:id="22"/>
       <w:r>
         <w:t xml:space="preserve"> - LED Matrix</w:t>
@@ -11607,7 +11580,7 @@
 </file>
 
 <file path=customXml/itemProps1.xml><?xml version="1.0" encoding="utf-8"?>
-<ds:datastoreItem xmlns:ds="http://schemas.openxmlformats.org/officeDocument/2006/customXml" ds:itemID="{239885B6-D148-4F25-B19F-0AC7019FCFC5}">
+<ds:datastoreItem xmlns:ds="http://schemas.openxmlformats.org/officeDocument/2006/customXml" ds:itemID="{02D16450-BF53-4036-80AA-00DDD0837E82}">
   <ds:schemaRefs>
     <ds:schemaRef ds:uri="http://schemas.openxmlformats.org/officeDocument/2006/bibliography"/>
   </ds:schemaRefs>

</xml_diff>